<commit_message>
update notes of IELTS
</commit_message>
<xml_diff>
--- a/IELTS Notes/About IELTS.docx
+++ b/IELTS Notes/About IELTS.docx
@@ -422,27 +422,52 @@
         <w:rPr>
           <w:rFonts w:hint="eastAsia"/>
         </w:rPr>
-        <w:t>除听力外的其它三科连续考完，中间没有休息</w:t>
+        <w:t>除</w:t>
       </w:r>
       <w:r>
         <w:rPr>
           <w:rFonts w:hint="eastAsia"/>
         </w:rPr>
+        <w:t>口语考试</w:t>
+      </w:r>
+      <w:r>
+        <w:rPr>
+          <w:rFonts w:hint="eastAsia"/>
+        </w:rPr>
+        <w:t>外的其它三科连续考完，</w:t>
+      </w:r>
+      <w:r>
+        <w:rPr>
+          <w:rFonts w:hint="eastAsia"/>
+        </w:rPr>
+        <w:t>顺序为听力，阅读和写作。</w:t>
+      </w:r>
+      <w:r>
+        <w:rPr>
+          <w:rFonts w:hint="eastAsia"/>
+        </w:rPr>
+        <w:t>中间没有休息</w:t>
+      </w:r>
+      <w:r>
+        <w:rPr>
+          <w:rFonts w:hint="eastAsia"/>
+        </w:rPr>
         <w:t>！</w:t>
       </w:r>
       <w:r>
         <w:rPr>
           <w:rFonts w:hint="eastAsia"/>
         </w:rPr>
-        <w:t>听力需单独预约。</w:t>
-      </w:r>
-    </w:p>
-    <w:p>
-      <w:pPr>
+        <w:t>口语考试</w:t>
+      </w:r>
+      <w:r>
         <w:rPr>
           <w:rFonts w:hint="eastAsia"/>
         </w:rPr>
-      </w:pPr>
+        <w:t>需单独预约。</w:t>
+      </w:r>
+    </w:p>
+    <w:p>
       <w:r>
         <w:rPr>
           <w:rFonts w:hint="eastAsia"/>
@@ -451,7 +476,54 @@
       </w:r>
     </w:p>
     <w:p>
-      <w:hyperlink r:id="rId8" w:history="1">
+      <w:pPr>
+        <w:rPr>
+          <w:rFonts w:hint="eastAsia"/>
+        </w:rPr>
+      </w:pPr>
+      <w:r>
+        <w:rPr>
+          <w:noProof/>
+        </w:rPr>
+        <w:drawing>
+          <wp:inline distT="0" distB="0" distL="0" distR="0" wp14:anchorId="7FDF58EE" wp14:editId="5CEFBC2F">
+            <wp:extent cx="5274310" cy="1855470"/>
+            <wp:effectExtent l="0" t="0" r="2540" b="0"/>
+            <wp:docPr id="1952318963" name="Picture 1"/>
+            <wp:cNvGraphicFramePr>
+              <a:graphicFrameLocks xmlns:a="http://schemas.openxmlformats.org/drawingml/2006/main" noChangeAspect="1"/>
+            </wp:cNvGraphicFramePr>
+            <a:graphic xmlns:a="http://schemas.openxmlformats.org/drawingml/2006/main">
+              <a:graphicData uri="http://schemas.openxmlformats.org/drawingml/2006/picture">
+                <pic:pic xmlns:pic="http://schemas.openxmlformats.org/drawingml/2006/picture">
+                  <pic:nvPicPr>
+                    <pic:cNvPr id="1952318963" name=""/>
+                    <pic:cNvPicPr/>
+                  </pic:nvPicPr>
+                  <pic:blipFill>
+                    <a:blip r:embed="rId8"/>
+                    <a:stretch>
+                      <a:fillRect/>
+                    </a:stretch>
+                  </pic:blipFill>
+                  <pic:spPr>
+                    <a:xfrm>
+                      <a:off x="0" y="0"/>
+                      <a:ext cx="5274310" cy="1855470"/>
+                    </a:xfrm>
+                    <a:prstGeom prst="rect">
+                      <a:avLst/>
+                    </a:prstGeom>
+                  </pic:spPr>
+                </pic:pic>
+              </a:graphicData>
+            </a:graphic>
+          </wp:inline>
+        </w:drawing>
+      </w:r>
+    </w:p>
+    <w:p>
+      <w:hyperlink r:id="rId9" w:history="1">
         <w:r>
           <w:rPr>
             <w:rStyle w:val="Hyperlink"/>
@@ -465,6 +537,7 @@
         <w:rPr>
           <w:noProof/>
         </w:rPr>
+        <w:lastRenderedPageBreak/>
         <w:drawing>
           <wp:inline distT="0" distB="0" distL="0" distR="0" wp14:anchorId="5D7D3F79" wp14:editId="76F1EC1B">
             <wp:extent cx="5274310" cy="4982845"/>
@@ -481,7 +554,7 @@
                     <pic:cNvPicPr/>
                   </pic:nvPicPr>
                   <pic:blipFill>
-                    <a:blip r:embed="rId9"/>
+                    <a:blip r:embed="rId10"/>
                     <a:stretch>
                       <a:fillRect/>
                     </a:stretch>
@@ -1620,6 +1693,18 @@
       <w:contextualSpacing/>
     </w:pPr>
   </w:style>
+  <w:style w:type="character" w:styleId="FollowedHyperlink">
+    <w:name w:val="FollowedHyperlink"/>
+    <w:basedOn w:val="DefaultParagraphFont"/>
+    <w:uiPriority w:val="99"/>
+    <w:semiHidden/>
+    <w:unhideWhenUsed/>
+    <w:rsid w:val="00B85C49"/>
+    <w:rPr>
+      <w:color w:val="96607D" w:themeColor="followedHyperlink"/>
+      <w:u w:val="single"/>
+    </w:rPr>
+  </w:style>
 </w:styles>
 </file>
 

</xml_diff>